<commit_message>
Finished week of May 6th
</commit_message>
<xml_diff>
--- a/Unit 2 - 3D Design and Digital Design/Assignment 2-3.docx
+++ b/Unit 2 - 3D Design and Digital Design/Assignment 2-3.docx
@@ -125,6 +125,7 @@
         </mc:AlternateContent>
       </w:r>
     </w:p>
+    <w:p/>
     <w:tbl>
       <w:tblPr>
         <w:tblStyle w:val="ListTable3-Accent3"/>
@@ -264,7 +265,10 @@
         </w:tc>
       </w:tr>
     </w:tbl>
-    <w:p/>
+    <w:p>
+      <w:bookmarkStart w:id="0" w:name="_GoBack"/>
+      <w:bookmarkEnd w:id="0"/>
+    </w:p>
     <w:tbl>
       <w:tblPr>
         <w:tblStyle w:val="GridTable5Dark-Accent4"/>
@@ -272,11 +276,11 @@
         <w:tblLook w:val="04A0" w:firstRow="1" w:lastRow="0" w:firstColumn="1" w:lastColumn="0" w:noHBand="0" w:noVBand="1"/>
       </w:tblPr>
       <w:tblGrid>
-        <w:gridCol w:w="1870"/>
-        <w:gridCol w:w="1870"/>
-        <w:gridCol w:w="1870"/>
-        <w:gridCol w:w="1870"/>
-        <w:gridCol w:w="1870"/>
+        <w:gridCol w:w="2003"/>
+        <w:gridCol w:w="1846"/>
+        <w:gridCol w:w="1847"/>
+        <w:gridCol w:w="1827"/>
+        <w:gridCol w:w="1827"/>
       </w:tblGrid>
       <w:tr>
         <w:trPr>
@@ -457,7 +461,15 @@
             <w:tcW w:w="1870" w:type="dxa"/>
           </w:tcPr>
           <w:p>
-            <w:r>
+            <w:pPr>
+              <w:rPr>
+                <w:sz w:val="32"/>
+              </w:rPr>
+            </w:pPr>
+            <w:r>
+              <w:rPr>
+                <w:sz w:val="32"/>
+              </w:rPr>
               <w:t>Software Use</w:t>
             </w:r>
           </w:p>
@@ -469,15 +481,15 @@
           <w:p>
             <w:pPr>
               <w:cnfStyle w:val="000000100000" w:firstRow="0" w:lastRow="0" w:firstColumn="0" w:lastColumn="0" w:oddVBand="0" w:evenVBand="0" w:oddHBand="1" w:evenHBand="0" w:firstRowFirstColumn="0" w:firstRowLastColumn="0" w:lastRowFirstColumn="0" w:lastRowLastColumn="0"/>
-            </w:pPr>
-            <w:r>
-              <w:t xml:space="preserve">Both </w:t>
-            </w:r>
-            <w:r>
-              <w:t>patterns</w:t>
-            </w:r>
-            <w:r>
-              <w:t xml:space="preserve"> use CLO 3D and there is understanding of how the software works</w:t>
+              <w:rPr>
+                <w:sz w:val="24"/>
+              </w:rPr>
+            </w:pPr>
+            <w:r>
+              <w:rPr>
+                <w:sz w:val="24"/>
+              </w:rPr>
+              <w:t>Both patterns use CLO 3D and there is understanding of how the software works</w:t>
             </w:r>
           </w:p>
         </w:tc>
@@ -488,20 +500,23 @@
           <w:p>
             <w:pPr>
               <w:cnfStyle w:val="000000100000" w:firstRow="0" w:lastRow="0" w:firstColumn="0" w:lastColumn="0" w:oddVBand="0" w:evenVBand="0" w:oddHBand="1" w:evenHBand="0" w:firstRowFirstColumn="0" w:firstRowLastColumn="0" w:lastRowFirstColumn="0" w:lastRowLastColumn="0"/>
-            </w:pPr>
-            <w:r>
-              <w:t xml:space="preserve">Both </w:t>
-            </w:r>
-            <w:r>
-              <w:t>patterns</w:t>
-            </w:r>
-            <w:r>
-              <w:t xml:space="preserve"> use CLO 3D but there isn’t an understanding of how the software works</w:t>
+              <w:rPr>
+                <w:sz w:val="24"/>
+              </w:rPr>
+            </w:pPr>
+            <w:r>
+              <w:rPr>
+                <w:sz w:val="24"/>
+              </w:rPr>
+              <w:t>Both patterns use CLO 3D but there isn’t an understanding of how the software works</w:t>
             </w:r>
           </w:p>
           <w:p>
             <w:pPr>
               <w:cnfStyle w:val="000000100000" w:firstRow="0" w:lastRow="0" w:firstColumn="0" w:lastColumn="0" w:oddVBand="0" w:evenVBand="0" w:oddHBand="1" w:evenHBand="0" w:firstRowFirstColumn="0" w:firstRowLastColumn="0" w:lastRowFirstColumn="0" w:lastRowLastColumn="0"/>
+              <w:rPr>
+                <w:sz w:val="24"/>
+              </w:rPr>
             </w:pPr>
           </w:p>
         </w:tc>
@@ -512,12 +527,15 @@
           <w:p>
             <w:pPr>
               <w:cnfStyle w:val="000000100000" w:firstRow="0" w:lastRow="0" w:firstColumn="0" w:lastColumn="0" w:oddVBand="0" w:evenVBand="0" w:oddHBand="1" w:evenHBand="0" w:firstRowFirstColumn="0" w:firstRowLastColumn="0" w:lastRowFirstColumn="0" w:lastRowLastColumn="0"/>
-            </w:pPr>
-            <w:r>
-              <w:t>One pattern</w:t>
-            </w:r>
-            <w:r>
-              <w:t xml:space="preserve"> uses CLO 3D</w:t>
+              <w:rPr>
+                <w:sz w:val="24"/>
+              </w:rPr>
+            </w:pPr>
+            <w:r>
+              <w:rPr>
+                <w:sz w:val="24"/>
+              </w:rPr>
+              <w:t>One pattern uses CLO 3D</w:t>
             </w:r>
           </w:p>
         </w:tc>
@@ -528,8 +546,14 @@
           <w:p>
             <w:pPr>
               <w:cnfStyle w:val="000000100000" w:firstRow="0" w:lastRow="0" w:firstColumn="0" w:lastColumn="0" w:oddVBand="0" w:evenVBand="0" w:oddHBand="1" w:evenHBand="0" w:firstRowFirstColumn="0" w:firstRowLastColumn="0" w:lastRowFirstColumn="0" w:lastRowLastColumn="0"/>
-            </w:pPr>
-            <w:r>
+              <w:rPr>
+                <w:sz w:val="24"/>
+              </w:rPr>
+            </w:pPr>
+            <w:r>
+              <w:rPr>
+                <w:sz w:val="24"/>
+              </w:rPr>
               <w:t>CLO 3D was not used at all</w:t>
             </w:r>
           </w:p>
@@ -542,7 +566,15 @@
             <w:tcW w:w="1870" w:type="dxa"/>
           </w:tcPr>
           <w:p>
-            <w:r>
+            <w:pPr>
+              <w:rPr>
+                <w:sz w:val="32"/>
+              </w:rPr>
+            </w:pPr>
+            <w:r>
+              <w:rPr>
+                <w:sz w:val="32"/>
+              </w:rPr>
               <w:t>Pattern Completion</w:t>
             </w:r>
           </w:p>
@@ -554,14 +586,23 @@
           <w:p>
             <w:pPr>
               <w:cnfStyle w:val="000000000000" w:firstRow="0" w:lastRow="0" w:firstColumn="0" w:lastColumn="0" w:oddVBand="0" w:evenVBand="0" w:oddHBand="0" w:evenHBand="0" w:firstRowFirstColumn="0" w:firstRowLastColumn="0" w:lastRowFirstColumn="0" w:lastRowLastColumn="0"/>
-            </w:pPr>
-            <w:r>
+              <w:rPr>
+                <w:sz w:val="24"/>
+              </w:rPr>
+            </w:pPr>
+            <w:r>
+              <w:rPr>
+                <w:sz w:val="24"/>
+              </w:rPr>
               <w:t>Both patterns are complete</w:t>
             </w:r>
           </w:p>
           <w:p>
             <w:pPr>
               <w:cnfStyle w:val="000000000000" w:firstRow="0" w:lastRow="0" w:firstColumn="0" w:lastColumn="0" w:oddVBand="0" w:evenVBand="0" w:oddHBand="0" w:evenHBand="0" w:firstRowFirstColumn="0" w:firstRowLastColumn="0" w:lastRowFirstColumn="0" w:lastRowLastColumn="0"/>
+              <w:rPr>
+                <w:sz w:val="24"/>
+              </w:rPr>
             </w:pPr>
           </w:p>
         </w:tc>
@@ -572,8 +613,14 @@
           <w:p>
             <w:pPr>
               <w:cnfStyle w:val="000000000000" w:firstRow="0" w:lastRow="0" w:firstColumn="0" w:lastColumn="0" w:oddVBand="0" w:evenVBand="0" w:oddHBand="0" w:evenHBand="0" w:firstRowFirstColumn="0" w:firstRowLastColumn="0" w:lastRowFirstColumn="0" w:lastRowLastColumn="0"/>
-            </w:pPr>
-            <w:r>
+              <w:rPr>
+                <w:sz w:val="24"/>
+              </w:rPr>
+            </w:pPr>
+            <w:r>
+              <w:rPr>
+                <w:sz w:val="24"/>
+              </w:rPr>
               <w:t>One pattern is Complete</w:t>
             </w:r>
           </w:p>
@@ -585,8 +632,14 @@
           <w:p>
             <w:pPr>
               <w:cnfStyle w:val="000000000000" w:firstRow="0" w:lastRow="0" w:firstColumn="0" w:lastColumn="0" w:oddVBand="0" w:evenVBand="0" w:oddHBand="0" w:evenHBand="0" w:firstRowFirstColumn="0" w:firstRowLastColumn="0" w:lastRowFirstColumn="0" w:lastRowLastColumn="0"/>
-            </w:pPr>
-            <w:r>
+              <w:rPr>
+                <w:sz w:val="24"/>
+              </w:rPr>
+            </w:pPr>
+            <w:r>
+              <w:rPr>
+                <w:sz w:val="24"/>
+              </w:rPr>
               <w:t>Both patterns are incomplete</w:t>
             </w:r>
           </w:p>
@@ -598,8 +651,14 @@
           <w:p>
             <w:pPr>
               <w:cnfStyle w:val="000000000000" w:firstRow="0" w:lastRow="0" w:firstColumn="0" w:lastColumn="0" w:oddVBand="0" w:evenVBand="0" w:oddHBand="0" w:evenHBand="0" w:firstRowFirstColumn="0" w:firstRowLastColumn="0" w:lastRowFirstColumn="0" w:lastRowLastColumn="0"/>
-            </w:pPr>
-            <w:r>
+              <w:rPr>
+                <w:sz w:val="24"/>
+              </w:rPr>
+            </w:pPr>
+            <w:r>
+              <w:rPr>
+                <w:sz w:val="24"/>
+              </w:rPr>
               <w:t>Nothing was turned in</w:t>
             </w:r>
           </w:p>
@@ -615,7 +674,15 @@
             <w:tcW w:w="1870" w:type="dxa"/>
           </w:tcPr>
           <w:p>
-            <w:r>
+            <w:pPr>
+              <w:rPr>
+                <w:sz w:val="32"/>
+              </w:rPr>
+            </w:pPr>
+            <w:r>
+              <w:rPr>
+                <w:sz w:val="32"/>
+              </w:rPr>
               <w:t>Total Completion</w:t>
             </w:r>
           </w:p>
@@ -627,8 +694,14 @@
           <w:p>
             <w:pPr>
               <w:cnfStyle w:val="000000100000" w:firstRow="0" w:lastRow="0" w:firstColumn="0" w:lastColumn="0" w:oddVBand="0" w:evenVBand="0" w:oddHBand="1" w:evenHBand="0" w:firstRowFirstColumn="0" w:firstRowLastColumn="0" w:lastRowFirstColumn="0" w:lastRowLastColumn="0"/>
-            </w:pPr>
-            <w:r>
+              <w:rPr>
+                <w:sz w:val="24"/>
+              </w:rPr>
+            </w:pPr>
+            <w:r>
+              <w:rPr>
+                <w:sz w:val="24"/>
+              </w:rPr>
               <w:t>Assignment was completed on time</w:t>
             </w:r>
           </w:p>
@@ -640,8 +713,14 @@
           <w:p>
             <w:pPr>
               <w:cnfStyle w:val="000000100000" w:firstRow="0" w:lastRow="0" w:firstColumn="0" w:lastColumn="0" w:oddVBand="0" w:evenVBand="0" w:oddHBand="1" w:evenHBand="0" w:firstRowFirstColumn="0" w:firstRowLastColumn="0" w:lastRowFirstColumn="0" w:lastRowLastColumn="0"/>
-            </w:pPr>
-            <w:r>
+              <w:rPr>
+                <w:sz w:val="24"/>
+              </w:rPr>
+            </w:pPr>
+            <w:r>
+              <w:rPr>
+                <w:sz w:val="24"/>
+              </w:rPr>
               <w:t>Assignment was completed late</w:t>
             </w:r>
           </w:p>
@@ -653,14 +732,23 @@
           <w:p>
             <w:pPr>
               <w:cnfStyle w:val="000000100000" w:firstRow="0" w:lastRow="0" w:firstColumn="0" w:lastColumn="0" w:oddVBand="0" w:evenVBand="0" w:oddHBand="1" w:evenHBand="0" w:firstRowFirstColumn="0" w:firstRowLastColumn="0" w:lastRowFirstColumn="0" w:lastRowLastColumn="0"/>
-            </w:pPr>
-            <w:r>
+              <w:rPr>
+                <w:sz w:val="24"/>
+              </w:rPr>
+            </w:pPr>
+            <w:r>
+              <w:rPr>
+                <w:sz w:val="24"/>
+              </w:rPr>
               <w:t>Assignment was not completed, but turned in on time</w:t>
             </w:r>
           </w:p>
           <w:p>
             <w:pPr>
               <w:cnfStyle w:val="000000100000" w:firstRow="0" w:lastRow="0" w:firstColumn="0" w:lastColumn="0" w:oddVBand="0" w:evenVBand="0" w:oddHBand="1" w:evenHBand="0" w:firstRowFirstColumn="0" w:firstRowLastColumn="0" w:lastRowFirstColumn="0" w:lastRowLastColumn="0"/>
+              <w:rPr>
+                <w:sz w:val="24"/>
+              </w:rPr>
             </w:pPr>
           </w:p>
         </w:tc>
@@ -671,12 +759,16 @@
           <w:p>
             <w:pPr>
               <w:cnfStyle w:val="000000100000" w:firstRow="0" w:lastRow="0" w:firstColumn="0" w:lastColumn="0" w:oddVBand="0" w:evenVBand="0" w:oddHBand="1" w:evenHBand="0" w:firstRowFirstColumn="0" w:firstRowLastColumn="0" w:lastRowFirstColumn="0" w:lastRowLastColumn="0"/>
-            </w:pPr>
-            <w:r>
+              <w:rPr>
+                <w:sz w:val="24"/>
+              </w:rPr>
+            </w:pPr>
+            <w:r>
+              <w:rPr>
+                <w:sz w:val="24"/>
+              </w:rPr>
               <w:t>Assignment was never turned in</w:t>
             </w:r>
-            <w:bookmarkStart w:id="0" w:name="_GoBack"/>
-            <w:bookmarkEnd w:id="0"/>
           </w:p>
         </w:tc>
       </w:tr>
@@ -1823,18 +1915,18 @@
 </file>
 
 <file path=customXml/item2.xml><?xml version="1.0" encoding="utf-8"?>
+<p:properties xmlns:p="http://schemas.microsoft.com/office/2006/metadata/properties" xmlns:xsi="http://www.w3.org/2001/XMLSchema-instance" xmlns:pc="http://schemas.microsoft.com/office/infopath/2007/PartnerControls">
+  <documentManagement/>
+</p:properties>
+</file>
+
+<file path=customXml/item3.xml><?xml version="1.0" encoding="utf-8"?>
 <?mso-contentType ?>
 <FormTemplates xmlns="http://schemas.microsoft.com/sharepoint/v3/contenttype/forms">
   <Display>DocumentLibraryForm</Display>
   <Edit>DocumentLibraryForm</Edit>
   <New>DocumentLibraryForm</New>
 </FormTemplates>
-</file>
-
-<file path=customXml/item3.xml><?xml version="1.0" encoding="utf-8"?>
-<p:properties xmlns:p="http://schemas.microsoft.com/office/2006/metadata/properties" xmlns:xsi="http://www.w3.org/2001/XMLSchema-instance" xmlns:pc="http://schemas.microsoft.com/office/infopath/2007/PartnerControls">
-  <documentManagement/>
-</p:properties>
 </file>
 
 <file path=customXml/itemProps1.xml><?xml version="1.0" encoding="utf-8"?>
@@ -1856,25 +1948,25 @@
 </file>
 
 <file path=customXml/itemProps2.xml><?xml version="1.0" encoding="utf-8"?>
+<ds:datastoreItem xmlns:ds="http://schemas.openxmlformats.org/officeDocument/2006/customXml" ds:itemID="{828C13AE-6C60-4486-B202-C1057341F219}">
+  <ds:schemaRefs>
+    <ds:schemaRef ds:uri="http://schemas.microsoft.com/office/infopath/2007/PartnerControls"/>
+    <ds:schemaRef ds:uri="http://purl.org/dc/terms/"/>
+    <ds:schemaRef ds:uri="http://purl.org/dc/elements/1.1/"/>
+    <ds:schemaRef ds:uri="http://schemas.microsoft.com/office/2006/documentManagement/types"/>
+    <ds:schemaRef ds:uri="http://purl.org/dc/dcmitype/"/>
+    <ds:schemaRef ds:uri="http://schemas.openxmlformats.org/package/2006/metadata/core-properties"/>
+    <ds:schemaRef ds:uri="a226a929-813b-4430-a398-5fab01598312"/>
+    <ds:schemaRef ds:uri="http://schemas.microsoft.com/office/2006/metadata/properties"/>
+    <ds:schemaRef ds:uri="http://www.w3.org/XML/1998/namespace"/>
+  </ds:schemaRefs>
+</ds:datastoreItem>
+</file>
+
+<file path=customXml/itemProps3.xml><?xml version="1.0" encoding="utf-8"?>
 <ds:datastoreItem xmlns:ds="http://schemas.openxmlformats.org/officeDocument/2006/customXml" ds:itemID="{D627C4FF-38BB-48D2-AC31-6DEACE67EA19}">
   <ds:schemaRefs>
     <ds:schemaRef ds:uri="http://schemas.microsoft.com/sharepoint/v3/contenttype/forms"/>
   </ds:schemaRefs>
 </ds:datastoreItem>
-</file>
-
-<file path=customXml/itemProps3.xml><?xml version="1.0" encoding="utf-8"?>
-<ds:datastoreItem xmlns:ds="http://schemas.openxmlformats.org/officeDocument/2006/customXml" ds:itemID="{828C13AE-6C60-4486-B202-C1057341F219}">
-  <ds:schemaRefs>
-    <ds:schemaRef ds:uri="http://purl.org/dc/terms/"/>
-    <ds:schemaRef ds:uri="http://schemas.microsoft.com/office/2006/documentManagement/types"/>
-    <ds:schemaRef ds:uri="http://purl.org/dc/dcmitype/"/>
-    <ds:schemaRef ds:uri="http://purl.org/dc/elements/1.1/"/>
-    <ds:schemaRef ds:uri="http://schemas.openxmlformats.org/package/2006/metadata/core-properties"/>
-    <ds:schemaRef ds:uri="a226a929-813b-4430-a398-5fab01598312"/>
-    <ds:schemaRef ds:uri="http://schemas.microsoft.com/office/infopath/2007/PartnerControls"/>
-    <ds:schemaRef ds:uri="http://schemas.microsoft.com/office/2006/metadata/properties"/>
-    <ds:schemaRef ds:uri="http://www.w3.org/XML/1998/namespace"/>
-  </ds:schemaRefs>
-</ds:datastoreItem>
 </file>
</xml_diff>